<commit_message>
Update Scrum Android Programming.docx
</commit_message>
<xml_diff>
--- a/Scrum Android Programming.docx
+++ b/Scrum Android Programming.docx
@@ -481,8 +481,6 @@
               </w:rPr>
               <w:t>MH</w:t>
             </w:r>
-            <w:bookmarkStart w:id="0" w:name="_GoBack"/>
-            <w:bookmarkEnd w:id="0"/>
           </w:p>
         </w:tc>
         <w:tc>
@@ -524,6 +522,20 @@
                 <w:lang w:eastAsia="en-US"/>
               </w:rPr>
             </w:pPr>
+            <w:proofErr w:type="spellStart"/>
+            <w:r>
+              <w:rPr>
+                <w:lang w:eastAsia="en-US"/>
+              </w:rPr>
+              <w:t>Profile</w:t>
+            </w:r>
+            <w:proofErr w:type="spellEnd"/>
+            <w:r>
+              <w:rPr>
+                <w:lang w:eastAsia="en-US"/>
+              </w:rPr>
+              <w:t xml:space="preserve"> Activity</w:t>
+            </w:r>
           </w:p>
         </w:tc>
         <w:tc>
@@ -585,6 +597,12 @@
                 <w:lang w:eastAsia="en-US"/>
               </w:rPr>
             </w:pPr>
+            <w:r>
+              <w:rPr>
+                <w:lang w:eastAsia="en-US"/>
+              </w:rPr>
+              <w:t>FY</w:t>
+            </w:r>
           </w:p>
         </w:tc>
         <w:tc>
@@ -1128,6 +1146,21 @@
       </w:tr>
     </w:tbl>
     <w:p/>
+    <w:p/>
+    <w:p/>
+    <w:p/>
+    <w:p>
+      <w:pPr>
+        <w:tabs>
+          <w:tab w:val="left" w:pos="4185"/>
+        </w:tabs>
+      </w:pPr>
+      <w:r>
+        <w:tab/>
+      </w:r>
+      <w:bookmarkStart w:id="0" w:name="_GoBack"/>
+      <w:bookmarkEnd w:id="0"/>
+    </w:p>
     <w:sectPr>
       <w:pgSz w:w="11906" w:h="16838"/>
       <w:pgMar w:top="1701" w:right="1134" w:bottom="1701" w:left="1134" w:header="708" w:footer="708" w:gutter="0"/>

</xml_diff>